<commit_message>
best model fit results
</commit_message>
<xml_diff>
--- a/doc/pre-submission/biome shifts_final.docx
+++ b/doc/pre-submission/biome shifts_final.docx
@@ -1656,6 +1656,72 @@
           <w:szCs w:val="24"/>
         </w:rPr>
         <w:t xml:space="preserve"> because it only means that you have swapped their labels, not altered the parameters describing the rate classes. In the context of our analysis, this means that the order of the subtraction between rates is arbitrary. To ensure that our analysis is robust to this issue, we randomly shuffle rate classes and refit the model 1,000 times. We find that in 94.5% of cases a significantly positive slope is found and all slope estimates are within the 95% confidence intervals with a mean of 0.33 and standard deviation of 0.033 (see Supporting Information).</w:t>
+      </w:r>
+    </w:p>
+    <w:p>
+      <w:pPr>
+        <w:pStyle w:val="LOnormal"/>
+        <w:spacing w:lineRule="auto" w:line="276" w:before="80" w:after="0"/>
+        <w:rPr>
+          <w:rFonts w:ascii="Times New Roman" w:hAnsi="Times New Roman" w:eastAsia="Times New Roman" w:cs="Times New Roman"/>
+          <w:sz w:val="24"/>
+          <w:szCs w:val="24"/>
+        </w:rPr>
+      </w:pPr>
+      <w:r>
+        <w:rPr>
+          <w:rFonts w:eastAsia="Times New Roman" w:cs="Times New Roman" w:ascii="Times New Roman" w:hAnsi="Times New Roman"/>
+          <w:sz w:val="24"/>
+          <w:szCs w:val="24"/>
+        </w:rPr>
+      </w:r>
+    </w:p>
+    <w:p>
+      <w:pPr>
+        <w:pStyle w:val="LOnormal"/>
+        <w:spacing w:lineRule="auto" w:line="276" w:before="80" w:after="0"/>
+        <w:rPr>
+          <w:rFonts w:ascii="Times New Roman" w:hAnsi="Times New Roman" w:eastAsia="Times New Roman" w:cs="Times New Roman"/>
+          <w:b/>
+          <w:b/>
+          <w:bCs/>
+          <w:sz w:val="24"/>
+          <w:szCs w:val="24"/>
+        </w:rPr>
+      </w:pPr>
+      <w:r>
+        <w:rPr>
+          <w:rFonts w:eastAsia="Times New Roman" w:cs="Times New Roman" w:ascii="Times New Roman" w:hAnsi="Times New Roman"/>
+          <w:b/>
+          <w:bCs/>
+          <w:sz w:val="24"/>
+          <w:szCs w:val="24"/>
+        </w:rPr>
+        <w:t>Acknowledgments</w:t>
+      </w:r>
+    </w:p>
+    <w:p>
+      <w:pPr>
+        <w:pStyle w:val="LOnormal"/>
+        <w:spacing w:lineRule="auto" w:line="276" w:before="80" w:after="0"/>
+        <w:rPr>
+          <w:rFonts w:ascii="Times New Roman" w:hAnsi="Times New Roman" w:eastAsia="Times New Roman" w:cs="Times New Roman"/>
+          <w:b w:val="false"/>
+          <w:b w:val="false"/>
+          <w:bCs w:val="false"/>
+          <w:sz w:val="24"/>
+          <w:szCs w:val="24"/>
+        </w:rPr>
+      </w:pPr>
+      <w:r>
+        <w:rPr>
+          <w:rFonts w:eastAsia="Times New Roman" w:cs="Times New Roman" w:ascii="Times New Roman" w:hAnsi="Times New Roman"/>
+          <w:b w:val="false"/>
+          <w:bCs w:val="false"/>
+          <w:sz w:val="24"/>
+          <w:szCs w:val="24"/>
+        </w:rPr>
+        <w:t>The authors thank the Smith lab, the Rabosky lab, Brian O’Meara, and Jeremy Beaulieu for their thoughtful feedback that greatly improved this work. This study was funded by grants from National Science Foundation (grant DEB−1916539 and grant DEB−1916558). This project is supported by the Eric and Wendy Schmidt AI in Science Postdoctoral Fellowship, a Schmidt Sciences Futures program.</w:t>
       </w:r>
     </w:p>
     <w:p>

</xml_diff>